<commit_message>
as submitted 2nd sub to JML
</commit_message>
<xml_diff>
--- a/dissemination/manuscript/jml/second_submission/cover_letter_on_letterhead.docx
+++ b/dissemination/manuscript/jml/second_submission/cover_letter_on_letterhead.docx
@@ -1,6 +1,6 @@
 
 <file path=word/document.xml><?xml version="1.0" encoding="utf-8"?>
-<w:document xmlns:wpc="http://schemas.microsoft.com/office/word/2010/wordprocessingCanvas" xmlns:mo="http://schemas.microsoft.com/office/mac/office/2008/main" xmlns:mc="http://schemas.openxmlformats.org/markup-compatibility/2006" xmlns:mv="urn:schemas-microsoft-com:mac:vml" xmlns:o="urn:schemas-microsoft-com:office:office" xmlns:r="http://schemas.openxmlformats.org/officeDocument/2006/relationships" xmlns:m="http://schemas.openxmlformats.org/officeDocument/2006/math" xmlns:v="urn:schemas-microsoft-com:vml" xmlns:wp14="http://schemas.microsoft.com/office/word/2010/wordprocessingDrawing" xmlns:wp="http://schemas.openxmlformats.org/drawingml/2006/wordprocessingDrawing" xmlns:w10="urn:schemas-microsoft-com:office:word" xmlns:w="http://schemas.openxmlformats.org/wordprocessingml/2006/main" xmlns:w14="http://schemas.microsoft.com/office/word/2010/wordml" xmlns:w15="http://schemas.microsoft.com/office/word/2012/wordml" xmlns:wpg="http://schemas.microsoft.com/office/word/2010/wordprocessingGroup" xmlns:wpi="http://schemas.microsoft.com/office/word/2010/wordprocessingInk" xmlns:wne="http://schemas.microsoft.com/office/word/2006/wordml" xmlns:wps="http://schemas.microsoft.com/office/word/2010/wordprocessingShape" mc:Ignorable="w14 w15 wp14">
+<w:document xmlns:wpc="http://schemas.microsoft.com/office/word/2010/wordprocessingCanvas" xmlns:cx="http://schemas.microsoft.com/office/drawing/2014/chartex" xmlns:cx1="http://schemas.microsoft.com/office/drawing/2015/9/8/chartex" xmlns:cx2="http://schemas.microsoft.com/office/drawing/2015/10/21/chartex" xmlns:cx3="http://schemas.microsoft.com/office/drawing/2016/5/9/chartex" xmlns:cx4="http://schemas.microsoft.com/office/drawing/2016/5/10/chartex" xmlns:cx5="http://schemas.microsoft.com/office/drawing/2016/5/11/chartex" xmlns:cx6="http://schemas.microsoft.com/office/drawing/2016/5/12/chartex" xmlns:cx7="http://schemas.microsoft.com/office/drawing/2016/5/13/chartex" xmlns:cx8="http://schemas.microsoft.com/office/drawing/2016/5/14/chartex" xmlns:mc="http://schemas.openxmlformats.org/markup-compatibility/2006" xmlns:aink="http://schemas.microsoft.com/office/drawing/2016/ink" xmlns:am3d="http://schemas.microsoft.com/office/drawing/2017/model3d" xmlns:o="urn:schemas-microsoft-com:office:office" xmlns:r="http://schemas.openxmlformats.org/officeDocument/2006/relationships" xmlns:m="http://schemas.openxmlformats.org/officeDocument/2006/math" xmlns:v="urn:schemas-microsoft-com:vml" xmlns:wp14="http://schemas.microsoft.com/office/word/2010/wordprocessingDrawing" xmlns:wp="http://schemas.openxmlformats.org/drawingml/2006/wordprocessingDrawing" xmlns:w10="urn:schemas-microsoft-com:office:word" xmlns:w="http://schemas.openxmlformats.org/wordprocessingml/2006/main" xmlns:w14="http://schemas.microsoft.com/office/word/2010/wordml" xmlns:w15="http://schemas.microsoft.com/office/word/2012/wordml" xmlns:w16cid="http://schemas.microsoft.com/office/word/2016/wordml/cid" xmlns:w16se="http://schemas.microsoft.com/office/word/2015/wordml/symex" xmlns:wpg="http://schemas.microsoft.com/office/word/2010/wordprocessingGroup" xmlns:wpi="http://schemas.microsoft.com/office/word/2010/wordprocessingInk" xmlns:wne="http://schemas.microsoft.com/office/word/2006/wordml" xmlns:wps="http://schemas.microsoft.com/office/word/2010/wordprocessingShape" mc:Ignorable="w14 w15 w16se w16cid wp14">
   <w:body>
     <w:p>
       <w:pPr>
@@ -39,27 +39,7 @@
           <w:sz w:val="24"/>
           <w:szCs w:val="23"/>
         </w:rPr>
-        <w:t xml:space="preserve">Dear Dr. </w:t>
-      </w:r>
-      <w:proofErr w:type="spellStart"/>
-      <w:r>
-        <w:rPr>
-          <w:rFonts w:ascii="Times New Roman" w:hAnsi="Times New Roman" w:cs="Times New Roman"/>
-          <w:color w:val="000000"/>
-          <w:sz w:val="24"/>
-          <w:szCs w:val="23"/>
-        </w:rPr>
-        <w:t>Gerrig</w:t>
-      </w:r>
-      <w:proofErr w:type="spellEnd"/>
-      <w:r>
-        <w:rPr>
-          <w:rFonts w:ascii="Times New Roman" w:hAnsi="Times New Roman" w:cs="Times New Roman"/>
-          <w:color w:val="000000"/>
-          <w:sz w:val="24"/>
-          <w:szCs w:val="23"/>
-        </w:rPr>
-        <w:t>,</w:t>
+        <w:t>Dear Dr. Neath,</w:t>
       </w:r>
     </w:p>
     <w:p>
@@ -88,7 +68,7 @@
         <w:rPr>
           <w:rFonts w:ascii="Times New Roman" w:hAnsi="Times New Roman" w:cs="Times New Roman"/>
           <w:color w:val="000000"/>
-          <w:sz w:val="20"/>
+          <w:sz w:val="24"/>
           <w:szCs w:val="23"/>
         </w:rPr>
       </w:pPr>
@@ -130,7 +110,7 @@
           <w:sz w:val="24"/>
           <w:szCs w:val="23"/>
         </w:rPr>
-        <w:t>I as</w:t>
+        <w:t>I thank you and the Reviewers for your comments on my manuscript ``Temporal Contiguity in Incidentally Encoded Memories'' (JML-17-336). The manuscript presented evidence that the Temporal Contiguity Effect can be dramatically reduced, but not always eliminated, under incidental encoding conditions. I argued that these findings challenge all existing models of the effect, but especially those that attribute temporal contiguity to deliberate encoding strategies. In response to the issues raised by yourself and the Reviewers, I have exte</w:t>
       </w:r>
       <w:r>
         <w:rPr>
@@ -139,7 +119,7 @@
           <w:sz w:val="24"/>
           <w:szCs w:val="23"/>
         </w:rPr>
-        <w:t>k that the attached manuscript, “</w:t>
+        <w:t xml:space="preserve">nsively revised the manuscript. These revisions, which are detailed in the “Response to Reviews” file include the addition of a new experiment as well as a meta-analysis of the effect size across the 8 incidental encoding </w:t>
       </w:r>
       <w:r>
         <w:rPr>
@@ -148,7 +128,7 @@
           <w:sz w:val="24"/>
           <w:szCs w:val="23"/>
         </w:rPr>
-        <w:t>Temporal Contiguity in Incidentally Encoded Memories</w:t>
+        <w:t>conditions</w:t>
       </w:r>
       <w:r>
         <w:rPr>
@@ -157,35 +137,7 @@
           <w:sz w:val="24"/>
           <w:szCs w:val="23"/>
         </w:rPr>
-        <w:t>,”</w:t>
-      </w:r>
-      <w:r>
-        <w:rPr>
-          <w:rFonts w:ascii="Times New Roman" w:hAnsi="Times New Roman" w:cs="Times New Roman"/>
-          <w:color w:val="000000"/>
-          <w:sz w:val="24"/>
-          <w:szCs w:val="23"/>
-        </w:rPr>
-        <w:t xml:space="preserve"> be considered for publication in the </w:t>
-      </w:r>
-      <w:r>
-        <w:rPr>
-          <w:rFonts w:ascii="Times New Roman" w:hAnsi="Times New Roman" w:cs="Times New Roman"/>
-          <w:i/>
-          <w:color w:val="000000"/>
-          <w:sz w:val="24"/>
-          <w:szCs w:val="23"/>
-        </w:rPr>
-        <w:t>Journal of Memory and Language</w:t>
-      </w:r>
-      <w:r>
-        <w:rPr>
-          <w:rFonts w:ascii="Times New Roman" w:hAnsi="Times New Roman" w:cs="Times New Roman"/>
-          <w:color w:val="000000"/>
-          <w:sz w:val="24"/>
-          <w:szCs w:val="23"/>
-        </w:rPr>
-        <w:t>. In the manuscript, I present the results of three experiments that test competing theories of the Temporal Contiguity Effect. The Temporal Contiguity Effect is the finding that recalling one memory tends to trigger retrieval of other memories that were encoded nearby in time. Some theories suggest that this effect is an artifact of laboratory tasks and should disappear under incidental encoding. Other theories, however, suggest that the effect tells us something fundamental about memory and should be observed under many encoding conditions. The results in the attached manuscript show that the effect can indeed be observed under incidental encoding, suggesting that the first class of theories are wrong. But they also point to some important limitations in the second class of theories. Thus, the results make two important theoretical contributions.</w:t>
+        <w:t xml:space="preserve"> reported in the manuscript.</w:t>
       </w:r>
     </w:p>
     <w:p>
@@ -214,8 +166,8 @@
         <w:rPr>
           <w:rFonts w:ascii="Times New Roman" w:hAnsi="Times New Roman" w:cs="Times New Roman"/>
           <w:color w:val="000000"/>
-          <w:sz w:val="10"/>
-          <w:szCs w:val="20"/>
+          <w:sz w:val="24"/>
+          <w:szCs w:val="23"/>
         </w:rPr>
       </w:pPr>
     </w:p>
@@ -244,7 +196,7 @@
         <w:jc w:val="both"/>
         <w:rPr>
           <w:rFonts w:ascii="Times New Roman" w:hAnsi="Times New Roman" w:cs="Times New Roman"/>
-          <w:color w:val="000000" w:themeColor="text1"/>
+          <w:color w:val="000000"/>
           <w:sz w:val="24"/>
           <w:szCs w:val="23"/>
         </w:rPr>
@@ -252,82 +204,11 @@
       <w:r>
         <w:rPr>
           <w:rFonts w:ascii="Times New Roman" w:hAnsi="Times New Roman" w:cs="Times New Roman"/>
-          <w:color w:val="000000" w:themeColor="text1"/>
-          <w:sz w:val="24"/>
-          <w:szCs w:val="23"/>
-        </w:rPr>
-        <w:t xml:space="preserve">All </w:t>
-      </w:r>
-      <w:r>
-        <w:rPr>
-          <w:rFonts w:ascii="Times New Roman" w:hAnsi="Times New Roman" w:cs="Times New Roman"/>
-          <w:color w:val="000000" w:themeColor="text1"/>
-          <w:sz w:val="24"/>
-          <w:szCs w:val="23"/>
-        </w:rPr>
-        <w:t>analyzed data</w:t>
-      </w:r>
-      <w:r>
-        <w:rPr>
-          <w:rFonts w:ascii="Times New Roman" w:hAnsi="Times New Roman" w:cs="Times New Roman"/>
-          <w:color w:val="000000" w:themeColor="text1"/>
-          <w:sz w:val="24"/>
-          <w:szCs w:val="23"/>
-        </w:rPr>
-        <w:t xml:space="preserve"> is available at</w:t>
-      </w:r>
-      <w:r>
-        <w:rPr>
-          <w:rFonts w:ascii="Times New Roman" w:hAnsi="Times New Roman" w:cs="Times New Roman"/>
-          <w:color w:val="000000" w:themeColor="text1"/>
-          <w:sz w:val="24"/>
-          <w:szCs w:val="23"/>
-        </w:rPr>
-        <w:t xml:space="preserve"> </w:t>
-      </w:r>
-      <w:r>
-        <w:rPr>
-          <w:rFonts w:ascii="Times New Roman" w:hAnsi="Times New Roman" w:cs="Times New Roman"/>
-          <w:sz w:val="24"/>
-          <w:szCs w:val="23"/>
-          <w:u w:val="single"/>
-        </w:rPr>
-        <w:t>https://cbcc.psy.msu.edu/data/</w:t>
-      </w:r>
-      <w:r>
-        <w:rPr>
-          <w:rFonts w:ascii="Times New Roman" w:hAnsi="Times New Roman" w:cs="Times New Roman"/>
-          <w:sz w:val="24"/>
-          <w:szCs w:val="23"/>
-          <w:u w:val="single"/>
-        </w:rPr>
-        <w:t>Heal16implicit.csv</w:t>
-      </w:r>
-      <w:r>
-        <w:rPr>
-          <w:rFonts w:ascii="Times New Roman" w:hAnsi="Times New Roman" w:cs="Times New Roman"/>
-          <w:color w:val="000000" w:themeColor="text1"/>
-          <w:sz w:val="24"/>
-          <w:szCs w:val="23"/>
-        </w:rPr>
-        <w:t xml:space="preserve"> and will be posted </w:t>
-      </w:r>
-      <w:r>
-        <w:rPr>
-          <w:rFonts w:ascii="Times New Roman" w:hAnsi="Times New Roman" w:cs="Times New Roman"/>
-          <w:sz w:val="24"/>
-          <w:szCs w:val="24"/>
-        </w:rPr>
-        <w:t xml:space="preserve">publicly </w:t>
-      </w:r>
-      <w:r>
-        <w:rPr>
-          <w:rFonts w:ascii="Times New Roman" w:hAnsi="Times New Roman" w:cs="Times New Roman"/>
-          <w:color w:val="000000" w:themeColor="text1"/>
-          <w:sz w:val="24"/>
-          <w:szCs w:val="23"/>
-        </w:rPr>
-        <w:t>if this manuscript is accepted for publication.</w:t>
+          <w:color w:val="000000"/>
+          <w:sz w:val="24"/>
+          <w:szCs w:val="23"/>
+        </w:rPr>
+        <w:t>I want to stress my gratitude to yourself and the Reviewers for your very helpful feedback. Given that this feedback prompted theoretically substantive changes to the manuscript, I hope it is appropriate that I have included a thank you to yourself, Dr. Nairne, and Reviewer 1 in the acknowledgments. I hope you agree that the resulting changes have strengthened the manuscript considerably.</w:t>
       </w:r>
     </w:p>
     <w:p>
@@ -355,11 +236,66 @@
         <w:jc w:val="both"/>
         <w:rPr>
           <w:rFonts w:ascii="Times New Roman" w:hAnsi="Times New Roman" w:cs="Times New Roman"/>
-          <w:color w:val="000000" w:themeColor="text1"/>
-          <w:sz w:val="10"/>
-          <w:szCs w:val="10"/>
-        </w:rPr>
-      </w:pPr>
+          <w:color w:val="000000"/>
+          <w:sz w:val="24"/>
+          <w:szCs w:val="23"/>
+        </w:rPr>
+      </w:pPr>
+    </w:p>
+    <w:p>
+      <w:pPr>
+        <w:spacing w:after="0"/>
+        <w:rPr>
+          <w:rFonts w:ascii="Times New Roman" w:eastAsia="Times New Roman" w:hAnsi="Times New Roman" w:cs="Times New Roman"/>
+          <w:sz w:val="24"/>
+          <w:szCs w:val="24"/>
+        </w:rPr>
+      </w:pPr>
+      <w:r>
+        <w:rPr>
+          <w:rFonts w:ascii="Times New Roman" w:hAnsi="Times New Roman" w:cs="Times New Roman"/>
+          <w:color w:val="000000"/>
+          <w:sz w:val="24"/>
+          <w:szCs w:val="23"/>
+        </w:rPr>
+        <w:t>Finally, one of the reviewer’s comments made me wonder if they did not have access to the supplemental materials</w:t>
+      </w:r>
+      <w:r>
+        <w:rPr>
+          <w:rFonts w:ascii="Helvetica" w:eastAsia="Times New Roman" w:hAnsi="Helvetica" w:cs="Times New Roman"/>
+          <w:color w:val="000000"/>
+          <w:sz w:val="18"/>
+          <w:szCs w:val="18"/>
+        </w:rPr>
+        <w:t>—</w:t>
+      </w:r>
+      <w:r>
+        <w:rPr>
+          <w:rFonts w:ascii="Times New Roman" w:hAnsi="Times New Roman" w:cs="Times New Roman"/>
+          <w:color w:val="000000"/>
+          <w:sz w:val="24"/>
+          <w:szCs w:val="23"/>
+        </w:rPr>
+        <w:t xml:space="preserve">I know some submission systems only send the main text. I bring this up because I have added analyses of subject’s second list to the supplemental materials. I don’t think these are of sufficient </w:t>
+      </w:r>
+      <w:r>
+        <w:rPr>
+          <w:rFonts w:ascii="Times New Roman" w:hAnsi="Times New Roman" w:cs="Times New Roman"/>
+          <w:color w:val="000000"/>
+          <w:sz w:val="24"/>
+          <w:szCs w:val="23"/>
+        </w:rPr>
+        <w:t>interest</w:t>
+      </w:r>
+      <w:r>
+        <w:rPr>
+          <w:rFonts w:ascii="Times New Roman" w:hAnsi="Times New Roman" w:cs="Times New Roman"/>
+          <w:color w:val="000000"/>
+          <w:sz w:val="24"/>
+          <w:szCs w:val="23"/>
+        </w:rPr>
+        <w:t xml:space="preserve"> to most readers to warrant including them in the main text, but I do want to make sure the reviewers have access.</w:t>
+      </w:r>
     </w:p>
     <w:p>
       <w:pPr>
@@ -386,925 +322,11 @@
         <w:jc w:val="both"/>
         <w:rPr>
           <w:rFonts w:ascii="Times New Roman" w:hAnsi="Times New Roman" w:cs="Times New Roman"/>
-          <w:sz w:val="24"/>
-          <w:szCs w:val="23"/>
-        </w:rPr>
-      </w:pPr>
-      <w:r>
-        <w:rPr>
-          <w:rFonts w:ascii="Times New Roman" w:hAnsi="Times New Roman" w:cs="Times New Roman"/>
-          <w:sz w:val="24"/>
-          <w:szCs w:val="23"/>
-        </w:rPr>
-        <w:t xml:space="preserve">I request that </w:t>
-      </w:r>
-      <w:proofErr w:type="spellStart"/>
-      <w:r>
-        <w:rPr>
-          <w:rFonts w:ascii="Times New Roman" w:hAnsi="Times New Roman" w:cs="Times New Roman"/>
-          <w:sz w:val="24"/>
-          <w:szCs w:val="23"/>
-        </w:rPr>
-        <w:t>Dogulas</w:t>
-      </w:r>
-      <w:proofErr w:type="spellEnd"/>
-      <w:r>
-        <w:rPr>
-          <w:rFonts w:ascii="Times New Roman" w:hAnsi="Times New Roman" w:cs="Times New Roman"/>
-          <w:sz w:val="24"/>
-          <w:szCs w:val="23"/>
-        </w:rPr>
-        <w:t xml:space="preserve"> </w:t>
-      </w:r>
-      <w:proofErr w:type="spellStart"/>
-      <w:r>
-        <w:rPr>
-          <w:rFonts w:ascii="Times New Roman" w:hAnsi="Times New Roman" w:cs="Times New Roman"/>
-          <w:sz w:val="24"/>
-          <w:szCs w:val="23"/>
-        </w:rPr>
-        <w:t>Hintzman</w:t>
-      </w:r>
-      <w:proofErr w:type="spellEnd"/>
-      <w:r>
-        <w:rPr>
-          <w:rFonts w:ascii="Times New Roman" w:hAnsi="Times New Roman" w:cs="Times New Roman"/>
-          <w:sz w:val="24"/>
-          <w:szCs w:val="23"/>
-        </w:rPr>
-        <w:t xml:space="preserve"> not serve as a reviewer. Given that the manuscript is directly related to work he has published, I feel obliged to provide a detailed explanation. We have a history of strong pre-theoretical disagreements that extend well beyond the issues raised in the manuscript. During the review of other manuscripts, these disagreements have proven to be contentious, inflexible, and irreconcilable. In my view, this history makes it difficult for us to provide unbiased reviews of each other's work. </w:t>
-      </w:r>
-    </w:p>
-    <w:p>
-      <w:pPr>
-        <w:widowControl w:val="0"/>
-        <w:tabs>
-          <w:tab w:val="left" w:pos="560"/>
-          <w:tab w:val="left" w:pos="1120"/>
-          <w:tab w:val="left" w:pos="1680"/>
-          <w:tab w:val="left" w:pos="2240"/>
-          <w:tab w:val="left" w:pos="2800"/>
-          <w:tab w:val="left" w:pos="3360"/>
-          <w:tab w:val="left" w:pos="3920"/>
-          <w:tab w:val="left" w:pos="4480"/>
-          <w:tab w:val="left" w:pos="5040"/>
-          <w:tab w:val="left" w:pos="5600"/>
-          <w:tab w:val="left" w:pos="6160"/>
-          <w:tab w:val="left" w:pos="6720"/>
-        </w:tabs>
-        <w:autoSpaceDE w:val="0"/>
-        <w:autoSpaceDN w:val="0"/>
-        <w:adjustRightInd w:val="0"/>
-        <w:spacing w:after="0"/>
-        <w:contextualSpacing/>
-        <w:jc w:val="both"/>
-        <w:rPr>
-          <w:rFonts w:ascii="Times New Roman" w:hAnsi="Times New Roman" w:cs="Times New Roman"/>
-          <w:sz w:val="10"/>
-          <w:szCs w:val="10"/>
-        </w:rPr>
-      </w:pPr>
-      <w:bookmarkStart w:id="0" w:name="_GoBack"/>
-      <w:bookmarkEnd w:id="0"/>
-    </w:p>
-    <w:p>
-      <w:pPr>
-        <w:widowControl w:val="0"/>
-        <w:tabs>
-          <w:tab w:val="left" w:pos="560"/>
-          <w:tab w:val="left" w:pos="1120"/>
-          <w:tab w:val="left" w:pos="1680"/>
-          <w:tab w:val="left" w:pos="2240"/>
-          <w:tab w:val="left" w:pos="2800"/>
-          <w:tab w:val="left" w:pos="3360"/>
-          <w:tab w:val="left" w:pos="3920"/>
-          <w:tab w:val="left" w:pos="4480"/>
-          <w:tab w:val="left" w:pos="5040"/>
-          <w:tab w:val="left" w:pos="5600"/>
-          <w:tab w:val="left" w:pos="6160"/>
-          <w:tab w:val="left" w:pos="6720"/>
-        </w:tabs>
-        <w:autoSpaceDE w:val="0"/>
-        <w:autoSpaceDN w:val="0"/>
-        <w:adjustRightInd w:val="0"/>
-        <w:spacing w:after="0"/>
-        <w:contextualSpacing/>
-        <w:jc w:val="both"/>
-        <w:rPr>
-          <w:rFonts w:ascii="Times New Roman" w:hAnsi="Times New Roman" w:cs="Times New Roman"/>
-          <w:sz w:val="24"/>
-          <w:szCs w:val="23"/>
-        </w:rPr>
-      </w:pPr>
-      <w:r>
-        <w:rPr>
-          <w:rFonts w:ascii="Times New Roman" w:hAnsi="Times New Roman" w:cs="Times New Roman"/>
-          <w:sz w:val="24"/>
-          <w:szCs w:val="23"/>
-        </w:rPr>
-        <w:t>Below I</w:t>
-      </w:r>
-      <w:r>
-        <w:rPr>
-          <w:rFonts w:ascii="Times New Roman" w:hAnsi="Times New Roman" w:cs="Times New Roman"/>
-          <w:sz w:val="24"/>
-          <w:szCs w:val="23"/>
-        </w:rPr>
-        <w:t>’ve suggested</w:t>
-      </w:r>
-      <w:r>
-        <w:rPr>
-          <w:rFonts w:ascii="Times New Roman" w:hAnsi="Times New Roman" w:cs="Times New Roman"/>
-          <w:sz w:val="24"/>
-          <w:szCs w:val="23"/>
-        </w:rPr>
-        <w:t xml:space="preserve"> possible reviewers including several who are sympathetic with </w:t>
-      </w:r>
-      <w:proofErr w:type="spellStart"/>
-      <w:r>
-        <w:rPr>
-          <w:rFonts w:ascii="Times New Roman" w:hAnsi="Times New Roman" w:cs="Times New Roman"/>
-          <w:sz w:val="24"/>
-          <w:szCs w:val="23"/>
-        </w:rPr>
-        <w:t>Hintzman</w:t>
-      </w:r>
-      <w:r>
-        <w:rPr>
-          <w:rFonts w:ascii="Times New Roman" w:hAnsi="Times New Roman" w:cs="Times New Roman"/>
-          <w:sz w:val="24"/>
-          <w:szCs w:val="23"/>
-        </w:rPr>
-        <w:t>’</w:t>
-      </w:r>
-      <w:r>
-        <w:rPr>
-          <w:rFonts w:ascii="Times New Roman" w:hAnsi="Times New Roman" w:cs="Times New Roman"/>
-          <w:sz w:val="24"/>
-          <w:szCs w:val="23"/>
-        </w:rPr>
-        <w:t>s</w:t>
-      </w:r>
-      <w:proofErr w:type="spellEnd"/>
-      <w:r>
-        <w:rPr>
-          <w:rFonts w:ascii="Times New Roman" w:hAnsi="Times New Roman" w:cs="Times New Roman"/>
-          <w:sz w:val="24"/>
-          <w:szCs w:val="23"/>
-        </w:rPr>
-        <w:t xml:space="preserve"> theoretical perspective who I am confident can provide a</w:t>
-      </w:r>
-      <w:r>
-        <w:rPr>
-          <w:rFonts w:ascii="Times New Roman" w:hAnsi="Times New Roman" w:cs="Times New Roman"/>
-          <w:sz w:val="24"/>
-          <w:szCs w:val="23"/>
-        </w:rPr>
-        <w:t xml:space="preserve"> critical, but unbiased, review:</w:t>
-      </w:r>
-    </w:p>
-    <w:p>
-      <w:pPr>
-        <w:widowControl w:val="0"/>
-        <w:tabs>
-          <w:tab w:val="left" w:pos="560"/>
-          <w:tab w:val="left" w:pos="1120"/>
-          <w:tab w:val="left" w:pos="1680"/>
-          <w:tab w:val="left" w:pos="2240"/>
-          <w:tab w:val="left" w:pos="2800"/>
-          <w:tab w:val="left" w:pos="3360"/>
-          <w:tab w:val="left" w:pos="3920"/>
-          <w:tab w:val="left" w:pos="4480"/>
-          <w:tab w:val="left" w:pos="5040"/>
-          <w:tab w:val="left" w:pos="5600"/>
-          <w:tab w:val="left" w:pos="6160"/>
-          <w:tab w:val="left" w:pos="6720"/>
-        </w:tabs>
-        <w:autoSpaceDE w:val="0"/>
-        <w:autoSpaceDN w:val="0"/>
-        <w:adjustRightInd w:val="0"/>
-        <w:spacing w:after="0"/>
-        <w:contextualSpacing/>
-        <w:jc w:val="both"/>
-        <w:rPr>
-          <w:rFonts w:ascii="Times New Roman" w:hAnsi="Times New Roman" w:cs="Times New Roman"/>
-          <w:sz w:val="24"/>
-          <w:szCs w:val="23"/>
-        </w:rPr>
-      </w:pPr>
-    </w:p>
-    <w:p>
-      <w:pPr>
-        <w:widowControl w:val="0"/>
-        <w:tabs>
-          <w:tab w:val="left" w:pos="560"/>
-          <w:tab w:val="left" w:pos="1120"/>
-          <w:tab w:val="left" w:pos="1680"/>
-          <w:tab w:val="left" w:pos="2240"/>
-          <w:tab w:val="left" w:pos="2800"/>
-          <w:tab w:val="left" w:pos="3360"/>
-          <w:tab w:val="left" w:pos="3920"/>
-          <w:tab w:val="left" w:pos="4480"/>
-          <w:tab w:val="left" w:pos="5040"/>
-          <w:tab w:val="left" w:pos="5600"/>
-          <w:tab w:val="left" w:pos="6160"/>
-          <w:tab w:val="left" w:pos="6720"/>
-        </w:tabs>
-        <w:autoSpaceDE w:val="0"/>
-        <w:autoSpaceDN w:val="0"/>
-        <w:adjustRightInd w:val="0"/>
-        <w:spacing w:after="0"/>
-        <w:contextualSpacing/>
-        <w:jc w:val="both"/>
-        <w:rPr>
-          <w:rFonts w:ascii="Times New Roman" w:hAnsi="Times New Roman" w:cs="Times New Roman"/>
-          <w:sz w:val="4"/>
-          <w:szCs w:val="23"/>
-        </w:rPr>
-      </w:pPr>
-    </w:p>
-    <w:p>
-      <w:pPr>
-        <w:widowControl w:val="0"/>
-        <w:tabs>
-          <w:tab w:val="left" w:pos="560"/>
-          <w:tab w:val="left" w:pos="1120"/>
-          <w:tab w:val="left" w:pos="1680"/>
-          <w:tab w:val="left" w:pos="2240"/>
-          <w:tab w:val="left" w:pos="2800"/>
-          <w:tab w:val="left" w:pos="3360"/>
-          <w:tab w:val="left" w:pos="3920"/>
-          <w:tab w:val="left" w:pos="4480"/>
-          <w:tab w:val="left" w:pos="5040"/>
-          <w:tab w:val="left" w:pos="5600"/>
-          <w:tab w:val="left" w:pos="6160"/>
-          <w:tab w:val="left" w:pos="6720"/>
-        </w:tabs>
-        <w:autoSpaceDE w:val="0"/>
-        <w:autoSpaceDN w:val="0"/>
-        <w:adjustRightInd w:val="0"/>
-        <w:spacing w:after="0" w:line="276" w:lineRule="auto"/>
-        <w:ind w:left="560"/>
-        <w:contextualSpacing/>
-        <w:jc w:val="both"/>
-        <w:rPr>
-          <w:rFonts w:ascii="Times New Roman" w:hAnsi="Times New Roman" w:cs="Times New Roman"/>
-          <w:sz w:val="24"/>
-          <w:szCs w:val="23"/>
-        </w:rPr>
-      </w:pPr>
-      <w:r>
-        <w:rPr>
-          <w:rFonts w:ascii="Times New Roman" w:hAnsi="Times New Roman" w:cs="Times New Roman"/>
-          <w:sz w:val="24"/>
-          <w:szCs w:val="23"/>
-        </w:rPr>
-        <w:t xml:space="preserve">Ian Neath, Memorial University, </w:t>
-      </w:r>
-      <w:r>
-        <w:rPr>
-          <w:rFonts w:ascii="Times New Roman" w:hAnsi="Times New Roman" w:cs="Times New Roman"/>
-          <w:sz w:val="24"/>
-          <w:szCs w:val="23"/>
-        </w:rPr>
-        <w:t>ineath@mun.ca</w:t>
-      </w:r>
-      <w:r>
-        <w:rPr>
-          <w:rFonts w:ascii="Times New Roman" w:hAnsi="Times New Roman" w:cs="Times New Roman"/>
-          <w:sz w:val="24"/>
-          <w:szCs w:val="23"/>
-        </w:rPr>
-        <w:t xml:space="preserve"> (</w:t>
-      </w:r>
-      <w:r>
-        <w:rPr>
-          <w:rFonts w:ascii="Times New Roman" w:hAnsi="Times New Roman" w:cs="Times New Roman"/>
-          <w:sz w:val="24"/>
-          <w:szCs w:val="23"/>
-        </w:rPr>
-        <w:t>If he does not server as</w:t>
-      </w:r>
-      <w:r>
-        <w:rPr>
-          <w:rFonts w:ascii="Times New Roman" w:hAnsi="Times New Roman" w:cs="Times New Roman"/>
-          <w:sz w:val="24"/>
-          <w:szCs w:val="23"/>
-        </w:rPr>
-        <w:t xml:space="preserve"> editor)</w:t>
-      </w:r>
-    </w:p>
-    <w:p>
-      <w:pPr>
-        <w:widowControl w:val="0"/>
-        <w:tabs>
-          <w:tab w:val="left" w:pos="560"/>
-          <w:tab w:val="left" w:pos="1120"/>
-          <w:tab w:val="left" w:pos="1680"/>
-          <w:tab w:val="left" w:pos="2240"/>
-          <w:tab w:val="left" w:pos="2800"/>
-          <w:tab w:val="left" w:pos="3360"/>
-          <w:tab w:val="left" w:pos="3920"/>
-          <w:tab w:val="left" w:pos="4480"/>
-          <w:tab w:val="left" w:pos="5040"/>
-          <w:tab w:val="left" w:pos="5600"/>
-          <w:tab w:val="left" w:pos="6160"/>
-          <w:tab w:val="left" w:pos="6720"/>
-        </w:tabs>
-        <w:autoSpaceDE w:val="0"/>
-        <w:autoSpaceDN w:val="0"/>
-        <w:adjustRightInd w:val="0"/>
-        <w:spacing w:after="0" w:line="276" w:lineRule="auto"/>
-        <w:ind w:left="560"/>
-        <w:contextualSpacing/>
-        <w:jc w:val="both"/>
-        <w:rPr>
-          <w:rFonts w:ascii="Times New Roman" w:hAnsi="Times New Roman" w:cs="Times New Roman"/>
-          <w:sz w:val="24"/>
-          <w:szCs w:val="23"/>
-        </w:rPr>
-      </w:pPr>
-      <w:r>
-        <w:rPr>
-          <w:rFonts w:ascii="Times New Roman" w:hAnsi="Times New Roman" w:cs="Times New Roman"/>
-          <w:sz w:val="24"/>
-          <w:szCs w:val="23"/>
-        </w:rPr>
-        <w:t xml:space="preserve">James </w:t>
-      </w:r>
-      <w:proofErr w:type="spellStart"/>
-      <w:r>
-        <w:rPr>
-          <w:rFonts w:ascii="Times New Roman" w:hAnsi="Times New Roman" w:cs="Times New Roman"/>
-          <w:sz w:val="24"/>
-          <w:szCs w:val="23"/>
-        </w:rPr>
-        <w:t>Nairne</w:t>
-      </w:r>
-      <w:proofErr w:type="spellEnd"/>
-      <w:r>
-        <w:rPr>
-          <w:rFonts w:ascii="Times New Roman" w:hAnsi="Times New Roman" w:cs="Times New Roman"/>
-          <w:sz w:val="24"/>
-          <w:szCs w:val="23"/>
-        </w:rPr>
-        <w:t xml:space="preserve">, Purdue University, </w:t>
-      </w:r>
-      <w:hyperlink r:id="rId7" w:history="1">
-        <w:r>
-          <w:rPr>
-            <w:rStyle w:val="Hyperlink"/>
-            <w:rFonts w:ascii="Times New Roman" w:hAnsi="Times New Roman" w:cs="Times New Roman"/>
-            <w:sz w:val="24"/>
-            <w:szCs w:val="23"/>
-          </w:rPr>
-          <w:t>nairne@psych.purdue.edu</w:t>
-        </w:r>
-      </w:hyperlink>
-    </w:p>
-    <w:p>
-      <w:pPr>
-        <w:widowControl w:val="0"/>
-        <w:tabs>
-          <w:tab w:val="left" w:pos="560"/>
-          <w:tab w:val="left" w:pos="1120"/>
-          <w:tab w:val="left" w:pos="1680"/>
-          <w:tab w:val="left" w:pos="2240"/>
-          <w:tab w:val="left" w:pos="2800"/>
-          <w:tab w:val="left" w:pos="3360"/>
-          <w:tab w:val="left" w:pos="3920"/>
-          <w:tab w:val="left" w:pos="4480"/>
-          <w:tab w:val="left" w:pos="5040"/>
-          <w:tab w:val="left" w:pos="5600"/>
-          <w:tab w:val="left" w:pos="6160"/>
-          <w:tab w:val="left" w:pos="6720"/>
-        </w:tabs>
-        <w:autoSpaceDE w:val="0"/>
-        <w:autoSpaceDN w:val="0"/>
-        <w:adjustRightInd w:val="0"/>
-        <w:spacing w:after="0" w:line="276" w:lineRule="auto"/>
-        <w:ind w:left="560"/>
-        <w:contextualSpacing/>
-        <w:jc w:val="both"/>
-        <w:rPr>
-          <w:rFonts w:ascii="Times New Roman" w:hAnsi="Times New Roman" w:cs="Times New Roman"/>
-          <w:sz w:val="24"/>
-          <w:szCs w:val="23"/>
-        </w:rPr>
-      </w:pPr>
-      <w:r>
-        <w:rPr>
-          <w:rFonts w:ascii="Times New Roman" w:hAnsi="Times New Roman" w:cs="Times New Roman"/>
-          <w:sz w:val="24"/>
-          <w:szCs w:val="23"/>
-        </w:rPr>
-        <w:t>Lili</w:t>
-      </w:r>
-      <w:r>
-        <w:rPr>
-          <w:rFonts w:ascii="Times New Roman" w:hAnsi="Times New Roman" w:cs="Times New Roman"/>
-          <w:sz w:val="24"/>
-          <w:szCs w:val="23"/>
-        </w:rPr>
-        <w:t xml:space="preserve"> </w:t>
-      </w:r>
-      <w:proofErr w:type="spellStart"/>
-      <w:r>
-        <w:rPr>
-          <w:rFonts w:ascii="Times New Roman" w:hAnsi="Times New Roman" w:cs="Times New Roman"/>
-          <w:sz w:val="24"/>
-          <w:szCs w:val="23"/>
-        </w:rPr>
-        <w:t>Sahakyan</w:t>
-      </w:r>
-      <w:proofErr w:type="spellEnd"/>
-      <w:r>
-        <w:rPr>
-          <w:rFonts w:ascii="Times New Roman" w:hAnsi="Times New Roman" w:cs="Times New Roman"/>
-          <w:sz w:val="24"/>
-          <w:szCs w:val="23"/>
-        </w:rPr>
-        <w:t>, University of Illinois Urbana-Champaign, lsahaky@illinois.edu</w:t>
-      </w:r>
-    </w:p>
-    <w:p>
-      <w:pPr>
-        <w:widowControl w:val="0"/>
-        <w:tabs>
-          <w:tab w:val="left" w:pos="560"/>
-          <w:tab w:val="left" w:pos="1120"/>
-          <w:tab w:val="left" w:pos="1680"/>
-          <w:tab w:val="left" w:pos="2240"/>
-          <w:tab w:val="left" w:pos="2800"/>
-          <w:tab w:val="left" w:pos="3360"/>
-          <w:tab w:val="left" w:pos="3920"/>
-          <w:tab w:val="left" w:pos="4480"/>
-          <w:tab w:val="left" w:pos="5040"/>
-          <w:tab w:val="left" w:pos="5600"/>
-          <w:tab w:val="left" w:pos="6160"/>
-          <w:tab w:val="left" w:pos="6720"/>
-        </w:tabs>
-        <w:autoSpaceDE w:val="0"/>
-        <w:autoSpaceDN w:val="0"/>
-        <w:adjustRightInd w:val="0"/>
-        <w:spacing w:after="0" w:line="276" w:lineRule="auto"/>
-        <w:ind w:left="560"/>
-        <w:contextualSpacing/>
-        <w:jc w:val="both"/>
-        <w:rPr>
-          <w:rFonts w:ascii="Times New Roman" w:hAnsi="Times New Roman" w:cs="Times New Roman"/>
-          <w:sz w:val="24"/>
-          <w:szCs w:val="23"/>
-        </w:rPr>
-      </w:pPr>
-      <w:r>
-        <w:rPr>
-          <w:rFonts w:ascii="Times New Roman" w:hAnsi="Times New Roman" w:cs="Times New Roman"/>
-          <w:sz w:val="24"/>
-          <w:szCs w:val="23"/>
-        </w:rPr>
-        <w:t xml:space="preserve">Geoff Ward, University of Essex, </w:t>
-      </w:r>
-      <w:hyperlink r:id="rId8" w:history="1">
-        <w:r>
-          <w:rPr>
-            <w:rStyle w:val="Hyperlink"/>
-            <w:rFonts w:ascii="Times New Roman" w:hAnsi="Times New Roman" w:cs="Times New Roman"/>
-            <w:sz w:val="24"/>
-            <w:szCs w:val="23"/>
-          </w:rPr>
-          <w:t>gdward@essex.ac.uk</w:t>
-        </w:r>
-      </w:hyperlink>
-    </w:p>
-    <w:p>
-      <w:pPr>
-        <w:widowControl w:val="0"/>
-        <w:tabs>
-          <w:tab w:val="left" w:pos="560"/>
-          <w:tab w:val="left" w:pos="1120"/>
-          <w:tab w:val="left" w:pos="1680"/>
-          <w:tab w:val="left" w:pos="2240"/>
-          <w:tab w:val="left" w:pos="2800"/>
-          <w:tab w:val="left" w:pos="3360"/>
-          <w:tab w:val="left" w:pos="3920"/>
-          <w:tab w:val="left" w:pos="4480"/>
-          <w:tab w:val="left" w:pos="5040"/>
-          <w:tab w:val="left" w:pos="5600"/>
-          <w:tab w:val="left" w:pos="6160"/>
-          <w:tab w:val="left" w:pos="6720"/>
-        </w:tabs>
-        <w:autoSpaceDE w:val="0"/>
-        <w:autoSpaceDN w:val="0"/>
-        <w:adjustRightInd w:val="0"/>
-        <w:spacing w:after="0" w:line="276" w:lineRule="auto"/>
-        <w:ind w:left="560"/>
-        <w:contextualSpacing/>
-        <w:jc w:val="both"/>
-        <w:rPr>
-          <w:rFonts w:ascii="Times New Roman" w:hAnsi="Times New Roman" w:cs="Times New Roman"/>
-          <w:sz w:val="24"/>
-          <w:szCs w:val="23"/>
-        </w:rPr>
-      </w:pPr>
-      <w:r>
-        <w:rPr>
-          <w:rFonts w:ascii="Times New Roman" w:hAnsi="Times New Roman" w:cs="Times New Roman"/>
-          <w:sz w:val="24"/>
-          <w:szCs w:val="23"/>
-        </w:rPr>
-        <w:t xml:space="preserve">Nash </w:t>
-      </w:r>
-      <w:proofErr w:type="spellStart"/>
-      <w:r>
-        <w:rPr>
-          <w:rFonts w:ascii="Times New Roman" w:hAnsi="Times New Roman" w:cs="Times New Roman"/>
-          <w:sz w:val="24"/>
-          <w:szCs w:val="23"/>
-        </w:rPr>
-        <w:t>Unsworth</w:t>
-      </w:r>
-      <w:proofErr w:type="spellEnd"/>
-      <w:r>
-        <w:rPr>
-          <w:rFonts w:ascii="Times New Roman" w:hAnsi="Times New Roman" w:cs="Times New Roman"/>
-          <w:sz w:val="24"/>
-          <w:szCs w:val="23"/>
-        </w:rPr>
-        <w:t>, University of Oregon, nashu@uoregon.edu</w:t>
-      </w:r>
-    </w:p>
-    <w:p>
-      <w:pPr>
-        <w:widowControl w:val="0"/>
-        <w:tabs>
-          <w:tab w:val="left" w:pos="560"/>
-          <w:tab w:val="left" w:pos="1120"/>
-          <w:tab w:val="left" w:pos="1680"/>
-          <w:tab w:val="left" w:pos="2240"/>
-          <w:tab w:val="left" w:pos="2800"/>
-          <w:tab w:val="left" w:pos="3360"/>
-          <w:tab w:val="left" w:pos="3920"/>
-          <w:tab w:val="left" w:pos="4480"/>
-          <w:tab w:val="left" w:pos="5040"/>
-          <w:tab w:val="left" w:pos="5600"/>
-          <w:tab w:val="left" w:pos="6160"/>
-          <w:tab w:val="left" w:pos="6720"/>
-        </w:tabs>
-        <w:autoSpaceDE w:val="0"/>
-        <w:autoSpaceDN w:val="0"/>
-        <w:adjustRightInd w:val="0"/>
-        <w:spacing w:after="0" w:line="276" w:lineRule="auto"/>
-        <w:ind w:left="560"/>
-        <w:contextualSpacing/>
-        <w:jc w:val="both"/>
-        <w:rPr>
-          <w:rFonts w:ascii="Times New Roman" w:hAnsi="Times New Roman" w:cs="Times New Roman"/>
-          <w:sz w:val="24"/>
-          <w:szCs w:val="23"/>
-        </w:rPr>
-      </w:pPr>
-      <w:r>
-        <w:rPr>
-          <w:rFonts w:ascii="Times New Roman" w:hAnsi="Times New Roman" w:cs="Times New Roman"/>
-          <w:sz w:val="24"/>
-          <w:szCs w:val="23"/>
-        </w:rPr>
-        <w:t>Gene Brewer, Arizona State University, gene.brewer@asu.edu</w:t>
-      </w:r>
-    </w:p>
-    <w:p>
-      <w:pPr>
-        <w:widowControl w:val="0"/>
-        <w:tabs>
-          <w:tab w:val="left" w:pos="560"/>
-          <w:tab w:val="left" w:pos="1120"/>
-          <w:tab w:val="left" w:pos="1680"/>
-          <w:tab w:val="left" w:pos="2240"/>
-          <w:tab w:val="left" w:pos="2800"/>
-          <w:tab w:val="left" w:pos="3360"/>
-          <w:tab w:val="left" w:pos="3920"/>
-          <w:tab w:val="left" w:pos="4480"/>
-          <w:tab w:val="left" w:pos="5040"/>
-          <w:tab w:val="left" w:pos="5600"/>
-          <w:tab w:val="left" w:pos="6160"/>
-          <w:tab w:val="left" w:pos="6720"/>
-        </w:tabs>
-        <w:autoSpaceDE w:val="0"/>
-        <w:autoSpaceDN w:val="0"/>
-        <w:adjustRightInd w:val="0"/>
-        <w:spacing w:after="0" w:line="276" w:lineRule="auto"/>
-        <w:ind w:left="560"/>
-        <w:contextualSpacing/>
-        <w:jc w:val="both"/>
-        <w:rPr>
-          <w:rFonts w:ascii="Times New Roman" w:hAnsi="Times New Roman" w:cs="Times New Roman"/>
-          <w:sz w:val="24"/>
-          <w:szCs w:val="23"/>
-        </w:rPr>
-      </w:pPr>
-      <w:r>
-        <w:rPr>
-          <w:rFonts w:ascii="Times New Roman" w:hAnsi="Times New Roman" w:cs="Times New Roman"/>
-          <w:sz w:val="24"/>
-          <w:szCs w:val="23"/>
-        </w:rPr>
-        <w:t>Gordon Brown,</w:t>
-      </w:r>
-      <w:r>
-        <w:rPr>
-          <w:rFonts w:ascii="Times New Roman" w:hAnsi="Times New Roman" w:cs="Times New Roman"/>
-          <w:sz w:val="24"/>
-          <w:szCs w:val="23"/>
-        </w:rPr>
-        <w:t xml:space="preserve"> University of Warwick, G.D.A.Brown@warwick.ac.uk</w:t>
-      </w:r>
-    </w:p>
-    <w:p>
-      <w:pPr>
-        <w:widowControl w:val="0"/>
-        <w:tabs>
-          <w:tab w:val="left" w:pos="560"/>
-          <w:tab w:val="left" w:pos="1120"/>
-          <w:tab w:val="left" w:pos="1680"/>
-          <w:tab w:val="left" w:pos="2240"/>
-          <w:tab w:val="left" w:pos="2800"/>
-          <w:tab w:val="left" w:pos="3360"/>
-          <w:tab w:val="left" w:pos="3920"/>
-          <w:tab w:val="left" w:pos="4480"/>
-          <w:tab w:val="left" w:pos="5040"/>
-          <w:tab w:val="left" w:pos="5600"/>
-          <w:tab w:val="left" w:pos="6160"/>
-          <w:tab w:val="left" w:pos="6720"/>
-        </w:tabs>
-        <w:autoSpaceDE w:val="0"/>
-        <w:autoSpaceDN w:val="0"/>
-        <w:adjustRightInd w:val="0"/>
-        <w:spacing w:after="0" w:line="276" w:lineRule="auto"/>
-        <w:ind w:left="560"/>
-        <w:contextualSpacing/>
-        <w:jc w:val="both"/>
-        <w:rPr>
-          <w:rFonts w:ascii="Times New Roman" w:hAnsi="Times New Roman" w:cs="Times New Roman"/>
-          <w:sz w:val="24"/>
-          <w:szCs w:val="23"/>
-        </w:rPr>
-      </w:pPr>
-      <w:r>
-        <w:rPr>
-          <w:rFonts w:ascii="Times New Roman" w:hAnsi="Times New Roman" w:cs="Times New Roman"/>
-          <w:sz w:val="24"/>
-          <w:szCs w:val="23"/>
-        </w:rPr>
-        <w:t>Simon Dennis, University of Newcastle, simon.dennis@newcastle.edu.au</w:t>
-      </w:r>
-    </w:p>
-    <w:p>
-      <w:pPr>
-        <w:widowControl w:val="0"/>
-        <w:tabs>
-          <w:tab w:val="left" w:pos="560"/>
-          <w:tab w:val="left" w:pos="1120"/>
-          <w:tab w:val="left" w:pos="1680"/>
-          <w:tab w:val="left" w:pos="2240"/>
-          <w:tab w:val="left" w:pos="2800"/>
-          <w:tab w:val="left" w:pos="3360"/>
-          <w:tab w:val="left" w:pos="3920"/>
-          <w:tab w:val="left" w:pos="4480"/>
-          <w:tab w:val="left" w:pos="5040"/>
-          <w:tab w:val="left" w:pos="5600"/>
-          <w:tab w:val="left" w:pos="6160"/>
-          <w:tab w:val="left" w:pos="6720"/>
-        </w:tabs>
-        <w:autoSpaceDE w:val="0"/>
-        <w:autoSpaceDN w:val="0"/>
-        <w:adjustRightInd w:val="0"/>
-        <w:spacing w:after="0" w:line="276" w:lineRule="auto"/>
-        <w:ind w:left="560"/>
-        <w:contextualSpacing/>
-        <w:jc w:val="both"/>
-        <w:rPr>
-          <w:rFonts w:ascii="Times New Roman" w:hAnsi="Times New Roman" w:cs="Times New Roman"/>
-          <w:sz w:val="24"/>
-          <w:szCs w:val="23"/>
-        </w:rPr>
-      </w:pPr>
-      <w:r>
-        <w:rPr>
-          <w:rFonts w:ascii="Times New Roman" w:hAnsi="Times New Roman" w:cs="Times New Roman"/>
-          <w:sz w:val="24"/>
-          <w:szCs w:val="23"/>
-        </w:rPr>
-        <w:t>Simon Farrell, University of Western Australia, simon.farrell@uwa.edu.au</w:t>
-      </w:r>
-    </w:p>
-    <w:p>
-      <w:pPr>
-        <w:widowControl w:val="0"/>
-        <w:tabs>
-          <w:tab w:val="left" w:pos="560"/>
-          <w:tab w:val="left" w:pos="1120"/>
-          <w:tab w:val="left" w:pos="1680"/>
-          <w:tab w:val="left" w:pos="2240"/>
-          <w:tab w:val="left" w:pos="2800"/>
-          <w:tab w:val="left" w:pos="3360"/>
-          <w:tab w:val="left" w:pos="3920"/>
-          <w:tab w:val="left" w:pos="4480"/>
-          <w:tab w:val="left" w:pos="5040"/>
-          <w:tab w:val="left" w:pos="5600"/>
-          <w:tab w:val="left" w:pos="6160"/>
-          <w:tab w:val="left" w:pos="6720"/>
-        </w:tabs>
-        <w:autoSpaceDE w:val="0"/>
-        <w:autoSpaceDN w:val="0"/>
-        <w:adjustRightInd w:val="0"/>
-        <w:spacing w:after="0" w:line="276" w:lineRule="auto"/>
-        <w:ind w:left="560"/>
-        <w:contextualSpacing/>
-        <w:jc w:val="both"/>
-        <w:rPr>
-          <w:rFonts w:ascii="Times New Roman" w:hAnsi="Times New Roman" w:cs="Times New Roman"/>
-          <w:sz w:val="24"/>
-          <w:szCs w:val="23"/>
-        </w:rPr>
-      </w:pPr>
-      <w:r>
-        <w:rPr>
-          <w:rFonts w:ascii="Times New Roman" w:hAnsi="Times New Roman" w:cs="Times New Roman"/>
-          <w:sz w:val="24"/>
-          <w:szCs w:val="23"/>
-        </w:rPr>
-        <w:t xml:space="preserve">Mark McDaniel, Washington University in St. Louis, </w:t>
-      </w:r>
-      <w:r>
-        <w:rPr>
-          <w:rFonts w:ascii="Times New Roman" w:hAnsi="Times New Roman" w:cs="Times New Roman"/>
-          <w:sz w:val="24"/>
-          <w:szCs w:val="23"/>
-        </w:rPr>
-        <w:t>markmcdaniel@wustl.edu</w:t>
-      </w:r>
-    </w:p>
-    <w:p>
-      <w:pPr>
-        <w:widowControl w:val="0"/>
-        <w:tabs>
-          <w:tab w:val="left" w:pos="560"/>
-          <w:tab w:val="left" w:pos="1120"/>
-          <w:tab w:val="left" w:pos="1680"/>
-          <w:tab w:val="left" w:pos="2240"/>
-          <w:tab w:val="left" w:pos="2800"/>
-          <w:tab w:val="left" w:pos="3360"/>
-          <w:tab w:val="left" w:pos="3920"/>
-          <w:tab w:val="left" w:pos="4480"/>
-          <w:tab w:val="left" w:pos="5040"/>
-          <w:tab w:val="left" w:pos="5600"/>
-          <w:tab w:val="left" w:pos="6160"/>
-          <w:tab w:val="left" w:pos="6720"/>
-        </w:tabs>
-        <w:autoSpaceDE w:val="0"/>
-        <w:autoSpaceDN w:val="0"/>
-        <w:adjustRightInd w:val="0"/>
-        <w:spacing w:after="0" w:line="276" w:lineRule="auto"/>
-        <w:ind w:left="560"/>
-        <w:contextualSpacing/>
-        <w:jc w:val="both"/>
-        <w:rPr>
-          <w:rFonts w:ascii="Times New Roman" w:hAnsi="Times New Roman" w:cs="Times New Roman"/>
-          <w:sz w:val="24"/>
-          <w:szCs w:val="23"/>
-        </w:rPr>
-      </w:pPr>
-      <w:r>
-        <w:rPr>
-          <w:rFonts w:ascii="Times New Roman" w:hAnsi="Times New Roman" w:cs="Times New Roman"/>
-          <w:sz w:val="24"/>
-          <w:szCs w:val="23"/>
-        </w:rPr>
-        <w:t xml:space="preserve">Greg Cox, Syracuse University, </w:t>
-      </w:r>
-      <w:r>
-        <w:rPr>
-          <w:rFonts w:ascii="Times New Roman" w:hAnsi="Times New Roman" w:cs="Times New Roman"/>
-          <w:sz w:val="24"/>
-          <w:szCs w:val="23"/>
-        </w:rPr>
-        <w:t>gecox100@syr.edu</w:t>
-      </w:r>
-    </w:p>
-    <w:p>
-      <w:pPr>
-        <w:widowControl w:val="0"/>
-        <w:tabs>
-          <w:tab w:val="left" w:pos="560"/>
-          <w:tab w:val="left" w:pos="1120"/>
-          <w:tab w:val="left" w:pos="1680"/>
-          <w:tab w:val="left" w:pos="2240"/>
-          <w:tab w:val="left" w:pos="2800"/>
-          <w:tab w:val="left" w:pos="3360"/>
-          <w:tab w:val="left" w:pos="3920"/>
-          <w:tab w:val="left" w:pos="4480"/>
-          <w:tab w:val="left" w:pos="5040"/>
-          <w:tab w:val="left" w:pos="5600"/>
-          <w:tab w:val="left" w:pos="6160"/>
-          <w:tab w:val="left" w:pos="6720"/>
-        </w:tabs>
-        <w:autoSpaceDE w:val="0"/>
-        <w:autoSpaceDN w:val="0"/>
-        <w:adjustRightInd w:val="0"/>
-        <w:spacing w:after="0" w:line="276" w:lineRule="auto"/>
-        <w:ind w:left="560"/>
-        <w:contextualSpacing/>
-        <w:jc w:val="both"/>
-        <w:rPr>
-          <w:rFonts w:ascii="Times New Roman" w:hAnsi="Times New Roman" w:cs="Times New Roman"/>
-          <w:sz w:val="24"/>
-          <w:szCs w:val="23"/>
-        </w:rPr>
-      </w:pPr>
-      <w:r>
-        <w:rPr>
-          <w:rFonts w:ascii="Times New Roman" w:hAnsi="Times New Roman" w:cs="Times New Roman"/>
-          <w:sz w:val="24"/>
-          <w:szCs w:val="23"/>
-        </w:rPr>
-        <w:t xml:space="preserve">Angela </w:t>
-      </w:r>
-      <w:proofErr w:type="spellStart"/>
-      <w:r>
-        <w:rPr>
-          <w:rFonts w:ascii="Times New Roman" w:hAnsi="Times New Roman" w:cs="Times New Roman"/>
-          <w:sz w:val="24"/>
-          <w:szCs w:val="23"/>
-        </w:rPr>
-        <w:t>Gutchess</w:t>
-      </w:r>
-      <w:proofErr w:type="spellEnd"/>
-      <w:r>
-        <w:rPr>
-          <w:rFonts w:ascii="Times New Roman" w:hAnsi="Times New Roman" w:cs="Times New Roman"/>
-          <w:sz w:val="24"/>
-          <w:szCs w:val="23"/>
-        </w:rPr>
-        <w:t>, Brandeis University, gutchess@brandeis.edu</w:t>
-      </w:r>
-    </w:p>
-    <w:p>
-      <w:pPr>
-        <w:widowControl w:val="0"/>
-        <w:tabs>
-          <w:tab w:val="left" w:pos="560"/>
-          <w:tab w:val="left" w:pos="1120"/>
-          <w:tab w:val="left" w:pos="1680"/>
-          <w:tab w:val="left" w:pos="2240"/>
-          <w:tab w:val="left" w:pos="2800"/>
-          <w:tab w:val="left" w:pos="3360"/>
-          <w:tab w:val="left" w:pos="3920"/>
-          <w:tab w:val="left" w:pos="4480"/>
-          <w:tab w:val="left" w:pos="5040"/>
-          <w:tab w:val="left" w:pos="5600"/>
-          <w:tab w:val="left" w:pos="6160"/>
-          <w:tab w:val="left" w:pos="6720"/>
-        </w:tabs>
-        <w:autoSpaceDE w:val="0"/>
-        <w:autoSpaceDN w:val="0"/>
-        <w:adjustRightInd w:val="0"/>
-        <w:spacing w:after="0" w:line="276" w:lineRule="auto"/>
-        <w:ind w:left="560"/>
-        <w:contextualSpacing/>
-        <w:jc w:val="both"/>
-        <w:rPr>
-          <w:rFonts w:ascii="Times New Roman" w:hAnsi="Times New Roman" w:cs="Times New Roman"/>
-          <w:sz w:val="24"/>
-          <w:szCs w:val="23"/>
-        </w:rPr>
-      </w:pPr>
-      <w:r>
-        <w:rPr>
-          <w:rFonts w:ascii="Times New Roman" w:hAnsi="Times New Roman" w:cs="Times New Roman"/>
-          <w:sz w:val="24"/>
-          <w:szCs w:val="23"/>
-        </w:rPr>
-        <w:t xml:space="preserve">William </w:t>
-      </w:r>
-      <w:proofErr w:type="spellStart"/>
-      <w:r>
-        <w:rPr>
-          <w:rFonts w:ascii="Times New Roman" w:hAnsi="Times New Roman" w:cs="Times New Roman"/>
-          <w:sz w:val="24"/>
-          <w:szCs w:val="23"/>
-        </w:rPr>
-        <w:t>Aue</w:t>
-      </w:r>
-      <w:proofErr w:type="spellEnd"/>
-      <w:r>
-        <w:rPr>
-          <w:rFonts w:ascii="Times New Roman" w:hAnsi="Times New Roman" w:cs="Times New Roman"/>
-          <w:sz w:val="24"/>
-          <w:szCs w:val="23"/>
-        </w:rPr>
-        <w:t>, Purdue University, waue@purdue.edu</w:t>
-      </w:r>
+          <w:color w:val="000000"/>
+          <w:sz w:val="24"/>
+          <w:szCs w:val="23"/>
+        </w:rPr>
+      </w:pPr>
     </w:p>
     <w:p>
       <w:pPr>
@@ -1440,7 +462,7 @@
                     </pic:cNvPicPr>
                   </pic:nvPicPr>
                   <pic:blipFill rotWithShape="1">
-                    <a:blip r:embed="rId9" cstate="print">
+                    <a:blip r:embed="rId7" cstate="print">
                       <a:extLst>
                         <a:ext uri="{28A0092B-C50C-407E-A947-70E740481C1C}">
                           <a14:useLocalDpi xmlns:a14="http://schemas.microsoft.com/office/drawing/2010/main" val="0"/>
@@ -1647,7 +669,6 @@
           <w:sz w:val="24"/>
           <w:szCs w:val="23"/>
         </w:rPr>
-        <w:lastRenderedPageBreak/>
         <w:t>Assistant Professor</w:t>
       </w:r>
       <w:r>
@@ -1708,10 +729,12 @@
         </w:rPr>
         <w:t>Michigan State University</w:t>
       </w:r>
+      <w:bookmarkStart w:id="0" w:name="_GoBack"/>
+      <w:bookmarkEnd w:id="0"/>
     </w:p>
     <w:sectPr>
-      <w:headerReference w:type="first" r:id="rId10"/>
-      <w:footerReference w:type="first" r:id="rId11"/>
+      <w:headerReference w:type="first" r:id="rId8"/>
+      <w:footerReference w:type="first" r:id="rId9"/>
       <w:pgSz w:w="12240" w:h="15840" w:code="1"/>
       <w:pgMar w:top="1737" w:right="1145" w:bottom="0" w:left="2455" w:header="720" w:footer="720" w:gutter="0"/>
       <w:cols w:space="720"/>
@@ -1723,7 +746,7 @@
 </file>
 
 <file path=word/endnotes.xml><?xml version="1.0" encoding="utf-8"?>
-<w:endnotes xmlns:wpc="http://schemas.microsoft.com/office/word/2010/wordprocessingCanvas" xmlns:mo="http://schemas.microsoft.com/office/mac/office/2008/main" xmlns:mc="http://schemas.openxmlformats.org/markup-compatibility/2006" xmlns:mv="urn:schemas-microsoft-com:mac:vml" xmlns:o="urn:schemas-microsoft-com:office:office" xmlns:r="http://schemas.openxmlformats.org/officeDocument/2006/relationships" xmlns:m="http://schemas.openxmlformats.org/officeDocument/2006/math" xmlns:v="urn:schemas-microsoft-com:vml" xmlns:wp14="http://schemas.microsoft.com/office/word/2010/wordprocessingDrawing" xmlns:wp="http://schemas.openxmlformats.org/drawingml/2006/wordprocessingDrawing" xmlns:w10="urn:schemas-microsoft-com:office:word" xmlns:w="http://schemas.openxmlformats.org/wordprocessingml/2006/main" xmlns:w14="http://schemas.microsoft.com/office/word/2010/wordml" xmlns:w15="http://schemas.microsoft.com/office/word/2012/wordml" xmlns:wpg="http://schemas.microsoft.com/office/word/2010/wordprocessingGroup" xmlns:wpi="http://schemas.microsoft.com/office/word/2010/wordprocessingInk" xmlns:wne="http://schemas.microsoft.com/office/word/2006/wordml" xmlns:wps="http://schemas.microsoft.com/office/word/2010/wordprocessingShape" mc:Ignorable="w14 w15 wp14">
+<w:endnotes xmlns:wpc="http://schemas.microsoft.com/office/word/2010/wordprocessingCanvas" xmlns:cx="http://schemas.microsoft.com/office/drawing/2014/chartex" xmlns:cx1="http://schemas.microsoft.com/office/drawing/2015/9/8/chartex" xmlns:cx2="http://schemas.microsoft.com/office/drawing/2015/10/21/chartex" xmlns:cx3="http://schemas.microsoft.com/office/drawing/2016/5/9/chartex" xmlns:cx4="http://schemas.microsoft.com/office/drawing/2016/5/10/chartex" xmlns:cx5="http://schemas.microsoft.com/office/drawing/2016/5/11/chartex" xmlns:cx6="http://schemas.microsoft.com/office/drawing/2016/5/12/chartex" xmlns:cx7="http://schemas.microsoft.com/office/drawing/2016/5/13/chartex" xmlns:cx8="http://schemas.microsoft.com/office/drawing/2016/5/14/chartex" xmlns:mc="http://schemas.openxmlformats.org/markup-compatibility/2006" xmlns:aink="http://schemas.microsoft.com/office/drawing/2016/ink" xmlns:am3d="http://schemas.microsoft.com/office/drawing/2017/model3d" xmlns:o="urn:schemas-microsoft-com:office:office" xmlns:r="http://schemas.openxmlformats.org/officeDocument/2006/relationships" xmlns:m="http://schemas.openxmlformats.org/officeDocument/2006/math" xmlns:v="urn:schemas-microsoft-com:vml" xmlns:wp14="http://schemas.microsoft.com/office/word/2010/wordprocessingDrawing" xmlns:wp="http://schemas.openxmlformats.org/drawingml/2006/wordprocessingDrawing" xmlns:w10="urn:schemas-microsoft-com:office:word" xmlns:w="http://schemas.openxmlformats.org/wordprocessingml/2006/main" xmlns:w14="http://schemas.microsoft.com/office/word/2010/wordml" xmlns:w15="http://schemas.microsoft.com/office/word/2012/wordml" xmlns:w16cid="http://schemas.microsoft.com/office/word/2016/wordml/cid" xmlns:w16se="http://schemas.microsoft.com/office/word/2015/wordml/symex" xmlns:wpg="http://schemas.microsoft.com/office/word/2010/wordprocessingGroup" xmlns:wpi="http://schemas.microsoft.com/office/word/2010/wordprocessingInk" xmlns:wne="http://schemas.microsoft.com/office/word/2006/wordml" xmlns:wps="http://schemas.microsoft.com/office/word/2010/wordprocessingShape" mc:Ignorable="w14 w15 w16se w16cid wp14">
   <w:endnote w:type="separator" w:id="-1">
     <w:p>
       <w:pPr>
@@ -1748,7 +771,7 @@
 </file>
 
 <file path=word/footer1.xml><?xml version="1.0" encoding="utf-8"?>
-<w:ftr xmlns:wpc="http://schemas.microsoft.com/office/word/2010/wordprocessingCanvas" xmlns:mo="http://schemas.microsoft.com/office/mac/office/2008/main" xmlns:mc="http://schemas.openxmlformats.org/markup-compatibility/2006" xmlns:mv="urn:schemas-microsoft-com:mac:vml" xmlns:o="urn:schemas-microsoft-com:office:office" xmlns:r="http://schemas.openxmlformats.org/officeDocument/2006/relationships" xmlns:m="http://schemas.openxmlformats.org/officeDocument/2006/math" xmlns:v="urn:schemas-microsoft-com:vml" xmlns:wp14="http://schemas.microsoft.com/office/word/2010/wordprocessingDrawing" xmlns:wp="http://schemas.openxmlformats.org/drawingml/2006/wordprocessingDrawing" xmlns:w10="urn:schemas-microsoft-com:office:word" xmlns:w="http://schemas.openxmlformats.org/wordprocessingml/2006/main" xmlns:w14="http://schemas.microsoft.com/office/word/2010/wordml" xmlns:w15="http://schemas.microsoft.com/office/word/2012/wordml" xmlns:wpg="http://schemas.microsoft.com/office/word/2010/wordprocessingGroup" xmlns:wpi="http://schemas.microsoft.com/office/word/2010/wordprocessingInk" xmlns:wne="http://schemas.microsoft.com/office/word/2006/wordml" xmlns:wps="http://schemas.microsoft.com/office/word/2010/wordprocessingShape" mc:Ignorable="w14 w15 wp14">
+<w:ftr xmlns:wpc="http://schemas.microsoft.com/office/word/2010/wordprocessingCanvas" xmlns:cx="http://schemas.microsoft.com/office/drawing/2014/chartex" xmlns:cx1="http://schemas.microsoft.com/office/drawing/2015/9/8/chartex" xmlns:cx2="http://schemas.microsoft.com/office/drawing/2015/10/21/chartex" xmlns:cx3="http://schemas.microsoft.com/office/drawing/2016/5/9/chartex" xmlns:cx4="http://schemas.microsoft.com/office/drawing/2016/5/10/chartex" xmlns:cx5="http://schemas.microsoft.com/office/drawing/2016/5/11/chartex" xmlns:cx6="http://schemas.microsoft.com/office/drawing/2016/5/12/chartex" xmlns:cx7="http://schemas.microsoft.com/office/drawing/2016/5/13/chartex" xmlns:cx8="http://schemas.microsoft.com/office/drawing/2016/5/14/chartex" xmlns:mc="http://schemas.openxmlformats.org/markup-compatibility/2006" xmlns:aink="http://schemas.microsoft.com/office/drawing/2016/ink" xmlns:am3d="http://schemas.microsoft.com/office/drawing/2017/model3d" xmlns:o="urn:schemas-microsoft-com:office:office" xmlns:r="http://schemas.openxmlformats.org/officeDocument/2006/relationships" xmlns:m="http://schemas.openxmlformats.org/officeDocument/2006/math" xmlns:v="urn:schemas-microsoft-com:vml" xmlns:wp14="http://schemas.microsoft.com/office/word/2010/wordprocessingDrawing" xmlns:wp="http://schemas.openxmlformats.org/drawingml/2006/wordprocessingDrawing" xmlns:w10="urn:schemas-microsoft-com:office:word" xmlns:w="http://schemas.openxmlformats.org/wordprocessingml/2006/main" xmlns:w14="http://schemas.microsoft.com/office/word/2010/wordml" xmlns:w15="http://schemas.microsoft.com/office/word/2012/wordml" xmlns:w16cid="http://schemas.microsoft.com/office/word/2016/wordml/cid" xmlns:w16se="http://schemas.microsoft.com/office/word/2015/wordml/symex" xmlns:wpg="http://schemas.microsoft.com/office/word/2010/wordprocessingGroup" xmlns:wpi="http://schemas.microsoft.com/office/word/2010/wordprocessingInk" xmlns:wne="http://schemas.microsoft.com/office/word/2006/wordml" xmlns:wps="http://schemas.microsoft.com/office/word/2010/wordprocessingShape" mc:Ignorable="w14 w15 w16se w16cid wp14">
   <w:p>
     <w:pPr>
       <w:pStyle w:val="Footer"/>
@@ -2198,11 +1221,11 @@
         </mc:Choice>
         <mc:Fallback>
           <w:pict>
-            <v:shapetype w14:anchorId="145C4FCF" id="_x0000_t202" coordsize="21600,21600" o:spt="202" path="m0,0l0,21600,21600,21600,21600,0xe">
+            <v:shapetype w14:anchorId="145C4FCF" id="_x0000_t202" coordsize="21600,21600" o:spt="202" path="m,l,21600r21600,l21600,xe">
               <v:stroke joinstyle="miter"/>
               <v:path gradientshapeok="t" o:connecttype="rect"/>
             </v:shapetype>
-            <v:shape id="Text Box 7" o:spid="_x0000_s1026" type="#_x0000_t202" style="position:absolute;margin-left:17.3pt;margin-top:462.25pt;width:93.1pt;height:237.35pt;z-index:251656192;visibility:visible;mso-wrap-style:square;mso-width-percent:0;mso-height-percent:0;mso-wrap-distance-left:9pt;mso-wrap-distance-top:0;mso-wrap-distance-right:9pt;mso-wrap-distance-bottom:0;mso-position-horizontal:absolute;mso-position-horizontal-relative:page;mso-position-vertical:absolute;mso-position-vertical-relative:page;mso-width-percent:0;mso-height-percent:0;mso-width-relative:page;mso-height-relative:page;v-text-anchor:top" o:gfxdata="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" o:allowoverlap="f" filled="f" stroked="f">
+            <v:shape id="Text Box 7" o:spid="_x0000_s1026" type="#_x0000_t202" style="position:absolute;margin-left:17.3pt;margin-top:462.25pt;width:93.1pt;height:237.35pt;z-index:251656192;visibility:visible;mso-wrap-style:square;mso-width-percent:0;mso-height-percent:0;mso-wrap-distance-left:9pt;mso-wrap-distance-top:0;mso-wrap-distance-right:9pt;mso-wrap-distance-bottom:0;mso-position-horizontal:absolute;mso-position-horizontal-relative:page;mso-position-vertical:absolute;mso-position-vertical-relative:page;mso-width-percent:0;mso-height-percent:0;mso-width-relative:page;mso-height-relative:page;v-text-anchor:top" o:gfxdata="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" o:allowoverlap="f" filled="f" stroked="f">
               <v:textbox inset="0,0,0,0">
                 <w:txbxContent>
                   <w:p>
@@ -2634,7 +1657,7 @@
 </file>
 
 <file path=word/footnotes.xml><?xml version="1.0" encoding="utf-8"?>
-<w:footnotes xmlns:wpc="http://schemas.microsoft.com/office/word/2010/wordprocessingCanvas" xmlns:mo="http://schemas.microsoft.com/office/mac/office/2008/main" xmlns:mc="http://schemas.openxmlformats.org/markup-compatibility/2006" xmlns:mv="urn:schemas-microsoft-com:mac:vml" xmlns:o="urn:schemas-microsoft-com:office:office" xmlns:r="http://schemas.openxmlformats.org/officeDocument/2006/relationships" xmlns:m="http://schemas.openxmlformats.org/officeDocument/2006/math" xmlns:v="urn:schemas-microsoft-com:vml" xmlns:wp14="http://schemas.microsoft.com/office/word/2010/wordprocessingDrawing" xmlns:wp="http://schemas.openxmlformats.org/drawingml/2006/wordprocessingDrawing" xmlns:w10="urn:schemas-microsoft-com:office:word" xmlns:w="http://schemas.openxmlformats.org/wordprocessingml/2006/main" xmlns:w14="http://schemas.microsoft.com/office/word/2010/wordml" xmlns:w15="http://schemas.microsoft.com/office/word/2012/wordml" xmlns:wpg="http://schemas.microsoft.com/office/word/2010/wordprocessingGroup" xmlns:wpi="http://schemas.microsoft.com/office/word/2010/wordprocessingInk" xmlns:wne="http://schemas.microsoft.com/office/word/2006/wordml" xmlns:wps="http://schemas.microsoft.com/office/word/2010/wordprocessingShape" mc:Ignorable="w14 w15 wp14">
+<w:footnotes xmlns:wpc="http://schemas.microsoft.com/office/word/2010/wordprocessingCanvas" xmlns:cx="http://schemas.microsoft.com/office/drawing/2014/chartex" xmlns:cx1="http://schemas.microsoft.com/office/drawing/2015/9/8/chartex" xmlns:cx2="http://schemas.microsoft.com/office/drawing/2015/10/21/chartex" xmlns:cx3="http://schemas.microsoft.com/office/drawing/2016/5/9/chartex" xmlns:cx4="http://schemas.microsoft.com/office/drawing/2016/5/10/chartex" xmlns:cx5="http://schemas.microsoft.com/office/drawing/2016/5/11/chartex" xmlns:cx6="http://schemas.microsoft.com/office/drawing/2016/5/12/chartex" xmlns:cx7="http://schemas.microsoft.com/office/drawing/2016/5/13/chartex" xmlns:cx8="http://schemas.microsoft.com/office/drawing/2016/5/14/chartex" xmlns:mc="http://schemas.openxmlformats.org/markup-compatibility/2006" xmlns:aink="http://schemas.microsoft.com/office/drawing/2016/ink" xmlns:am3d="http://schemas.microsoft.com/office/drawing/2017/model3d" xmlns:o="urn:schemas-microsoft-com:office:office" xmlns:r="http://schemas.openxmlformats.org/officeDocument/2006/relationships" xmlns:m="http://schemas.openxmlformats.org/officeDocument/2006/math" xmlns:v="urn:schemas-microsoft-com:vml" xmlns:wp14="http://schemas.microsoft.com/office/word/2010/wordprocessingDrawing" xmlns:wp="http://schemas.openxmlformats.org/drawingml/2006/wordprocessingDrawing" xmlns:w10="urn:schemas-microsoft-com:office:word" xmlns:w="http://schemas.openxmlformats.org/wordprocessingml/2006/main" xmlns:w14="http://schemas.microsoft.com/office/word/2010/wordml" xmlns:w15="http://schemas.microsoft.com/office/word/2012/wordml" xmlns:w16cid="http://schemas.microsoft.com/office/word/2016/wordml/cid" xmlns:w16se="http://schemas.microsoft.com/office/word/2015/wordml/symex" xmlns:wpg="http://schemas.microsoft.com/office/word/2010/wordprocessingGroup" xmlns:wpi="http://schemas.microsoft.com/office/word/2010/wordprocessingInk" xmlns:wne="http://schemas.microsoft.com/office/word/2006/wordml" xmlns:wps="http://schemas.microsoft.com/office/word/2010/wordprocessingShape" mc:Ignorable="w14 w15 w16se w16cid wp14">
   <w:footnote w:type="separator" w:id="-1">
     <w:p>
       <w:pPr>
@@ -2659,7 +1682,7 @@
 </file>
 
 <file path=word/header1.xml><?xml version="1.0" encoding="utf-8"?>
-<w:hdr xmlns:wpc="http://schemas.microsoft.com/office/word/2010/wordprocessingCanvas" xmlns:mo="http://schemas.microsoft.com/office/mac/office/2008/main" xmlns:mc="http://schemas.openxmlformats.org/markup-compatibility/2006" xmlns:mv="urn:schemas-microsoft-com:mac:vml" xmlns:o="urn:schemas-microsoft-com:office:office" xmlns:r="http://schemas.openxmlformats.org/officeDocument/2006/relationships" xmlns:m="http://schemas.openxmlformats.org/officeDocument/2006/math" xmlns:v="urn:schemas-microsoft-com:vml" xmlns:wp14="http://schemas.microsoft.com/office/word/2010/wordprocessingDrawing" xmlns:wp="http://schemas.openxmlformats.org/drawingml/2006/wordprocessingDrawing" xmlns:w10="urn:schemas-microsoft-com:office:word" xmlns:w="http://schemas.openxmlformats.org/wordprocessingml/2006/main" xmlns:w14="http://schemas.microsoft.com/office/word/2010/wordml" xmlns:w15="http://schemas.microsoft.com/office/word/2012/wordml" xmlns:wpg="http://schemas.microsoft.com/office/word/2010/wordprocessingGroup" xmlns:wpi="http://schemas.microsoft.com/office/word/2010/wordprocessingInk" xmlns:wne="http://schemas.microsoft.com/office/word/2006/wordml" xmlns:wps="http://schemas.microsoft.com/office/word/2010/wordprocessingShape" mc:Ignorable="w14 w15 wp14">
+<w:hdr xmlns:wpc="http://schemas.microsoft.com/office/word/2010/wordprocessingCanvas" xmlns:cx="http://schemas.microsoft.com/office/drawing/2014/chartex" xmlns:cx1="http://schemas.microsoft.com/office/drawing/2015/9/8/chartex" xmlns:cx2="http://schemas.microsoft.com/office/drawing/2015/10/21/chartex" xmlns:cx3="http://schemas.microsoft.com/office/drawing/2016/5/9/chartex" xmlns:cx4="http://schemas.microsoft.com/office/drawing/2016/5/10/chartex" xmlns:cx5="http://schemas.microsoft.com/office/drawing/2016/5/11/chartex" xmlns:cx6="http://schemas.microsoft.com/office/drawing/2016/5/12/chartex" xmlns:cx7="http://schemas.microsoft.com/office/drawing/2016/5/13/chartex" xmlns:cx8="http://schemas.microsoft.com/office/drawing/2016/5/14/chartex" xmlns:mc="http://schemas.openxmlformats.org/markup-compatibility/2006" xmlns:aink="http://schemas.microsoft.com/office/drawing/2016/ink" xmlns:am3d="http://schemas.microsoft.com/office/drawing/2017/model3d" xmlns:o="urn:schemas-microsoft-com:office:office" xmlns:r="http://schemas.openxmlformats.org/officeDocument/2006/relationships" xmlns:m="http://schemas.openxmlformats.org/officeDocument/2006/math" xmlns:v="urn:schemas-microsoft-com:vml" xmlns:wp14="http://schemas.microsoft.com/office/word/2010/wordprocessingDrawing" xmlns:wp="http://schemas.openxmlformats.org/drawingml/2006/wordprocessingDrawing" xmlns:w10="urn:schemas-microsoft-com:office:word" xmlns:w="http://schemas.openxmlformats.org/wordprocessingml/2006/main" xmlns:w14="http://schemas.microsoft.com/office/word/2010/wordml" xmlns:w15="http://schemas.microsoft.com/office/word/2012/wordml" xmlns:w16cid="http://schemas.microsoft.com/office/word/2016/wordml/cid" xmlns:w16se="http://schemas.microsoft.com/office/word/2015/wordml/symex" xmlns:wpg="http://schemas.microsoft.com/office/word/2010/wordprocessingGroup" xmlns:wpi="http://schemas.microsoft.com/office/word/2010/wordprocessingInk" xmlns:wne="http://schemas.microsoft.com/office/word/2006/wordml" xmlns:wps="http://schemas.microsoft.com/office/word/2010/wordprocessingShape" mc:Ignorable="w14 w15 w16se w16cid wp14">
   <w:p>
     <w:pPr>
       <w:pStyle w:val="Header"/>
@@ -2793,8 +1816,8 @@
 </file>
 
 <file path=word/numbering.xml><?xml version="1.0" encoding="utf-8"?>
-<w:numbering xmlns:wpc="http://schemas.microsoft.com/office/word/2010/wordprocessingCanvas" xmlns:mo="http://schemas.microsoft.com/office/mac/office/2008/main" xmlns:mc="http://schemas.openxmlformats.org/markup-compatibility/2006" xmlns:mv="urn:schemas-microsoft-com:mac:vml" xmlns:o="urn:schemas-microsoft-com:office:office" xmlns:r="http://schemas.openxmlformats.org/officeDocument/2006/relationships" xmlns:m="http://schemas.openxmlformats.org/officeDocument/2006/math" xmlns:v="urn:schemas-microsoft-com:vml" xmlns:wp14="http://schemas.microsoft.com/office/word/2010/wordprocessingDrawing" xmlns:wp="http://schemas.openxmlformats.org/drawingml/2006/wordprocessingDrawing" xmlns:w10="urn:schemas-microsoft-com:office:word" xmlns:w="http://schemas.openxmlformats.org/wordprocessingml/2006/main" xmlns:w14="http://schemas.microsoft.com/office/word/2010/wordml" xmlns:w15="http://schemas.microsoft.com/office/word/2012/wordml" xmlns:wpg="http://schemas.microsoft.com/office/word/2010/wordprocessingGroup" xmlns:wpi="http://schemas.microsoft.com/office/word/2010/wordprocessingInk" xmlns:wne="http://schemas.microsoft.com/office/word/2006/wordml" xmlns:wps="http://schemas.microsoft.com/office/word/2010/wordprocessingShape" mc:Ignorable="w14 w15 wp14">
-  <w:abstractNum w:abstractNumId="0">
+<w:numbering xmlns:wpc="http://schemas.microsoft.com/office/word/2010/wordprocessingCanvas" xmlns:cx="http://schemas.microsoft.com/office/drawing/2014/chartex" xmlns:cx1="http://schemas.microsoft.com/office/drawing/2015/9/8/chartex" xmlns:cx2="http://schemas.microsoft.com/office/drawing/2015/10/21/chartex" xmlns:cx3="http://schemas.microsoft.com/office/drawing/2016/5/9/chartex" xmlns:cx4="http://schemas.microsoft.com/office/drawing/2016/5/10/chartex" xmlns:cx5="http://schemas.microsoft.com/office/drawing/2016/5/11/chartex" xmlns:cx6="http://schemas.microsoft.com/office/drawing/2016/5/12/chartex" xmlns:cx7="http://schemas.microsoft.com/office/drawing/2016/5/13/chartex" xmlns:cx8="http://schemas.microsoft.com/office/drawing/2016/5/14/chartex" xmlns:mc="http://schemas.openxmlformats.org/markup-compatibility/2006" xmlns:aink="http://schemas.microsoft.com/office/drawing/2016/ink" xmlns:am3d="http://schemas.microsoft.com/office/drawing/2017/model3d" xmlns:o="urn:schemas-microsoft-com:office:office" xmlns:r="http://schemas.openxmlformats.org/officeDocument/2006/relationships" xmlns:m="http://schemas.openxmlformats.org/officeDocument/2006/math" xmlns:v="urn:schemas-microsoft-com:vml" xmlns:wp14="http://schemas.microsoft.com/office/word/2010/wordprocessingDrawing" xmlns:wp="http://schemas.openxmlformats.org/drawingml/2006/wordprocessingDrawing" xmlns:w10="urn:schemas-microsoft-com:office:word" xmlns:w="http://schemas.openxmlformats.org/wordprocessingml/2006/main" xmlns:w14="http://schemas.microsoft.com/office/word/2010/wordml" xmlns:w15="http://schemas.microsoft.com/office/word/2012/wordml" xmlns:w16cid="http://schemas.microsoft.com/office/word/2016/wordml/cid" xmlns:w16se="http://schemas.microsoft.com/office/word/2015/wordml/symex" xmlns:wpg="http://schemas.microsoft.com/office/word/2010/wordprocessingGroup" xmlns:wpi="http://schemas.microsoft.com/office/word/2010/wordprocessingInk" xmlns:wne="http://schemas.microsoft.com/office/word/2006/wordml" xmlns:wps="http://schemas.microsoft.com/office/word/2010/wordprocessingShape" mc:Ignorable="w14 w15 w16se w16cid wp14">
+  <w:abstractNum w:abstractNumId="0" w15:restartNumberingAfterBreak="0">
     <w:nsid w:val="116C7FDB"/>
     <w:multiLevelType w:val="multilevel"/>
     <w:tmpl w:val="0409001D"/>
@@ -2885,7 +1908,7 @@
       </w:pPr>
     </w:lvl>
   </w:abstractNum>
-  <w:abstractNum w:abstractNumId="1">
+  <w:abstractNum w:abstractNumId="1" w15:restartNumberingAfterBreak="0">
     <w:nsid w:val="218C3572"/>
     <w:multiLevelType w:val="multilevel"/>
     <w:tmpl w:val="0409001D"/>
@@ -2972,7 +1995,7 @@
       </w:pPr>
     </w:lvl>
   </w:abstractNum>
-  <w:abstractNum w:abstractNumId="2">
+  <w:abstractNum w:abstractNumId="2" w15:restartNumberingAfterBreak="0">
     <w:nsid w:val="7DCF438C"/>
     <w:multiLevelType w:val="multilevel"/>
     <w:tmpl w:val="0409001D"/>
@@ -3072,7 +2095,7 @@
 </file>
 
 <file path=word/styles.xml><?xml version="1.0" encoding="utf-8"?>
-<w:styles xmlns:mc="http://schemas.openxmlformats.org/markup-compatibility/2006" xmlns:r="http://schemas.openxmlformats.org/officeDocument/2006/relationships" xmlns:w="http://schemas.openxmlformats.org/wordprocessingml/2006/main" xmlns:w14="http://schemas.microsoft.com/office/word/2010/wordml" xmlns:w15="http://schemas.microsoft.com/office/word/2012/wordml" mc:Ignorable="w14 w15">
+<w:styles xmlns:mc="http://schemas.openxmlformats.org/markup-compatibility/2006" xmlns:r="http://schemas.openxmlformats.org/officeDocument/2006/relationships" xmlns:w="http://schemas.openxmlformats.org/wordprocessingml/2006/main" xmlns:w14="http://schemas.microsoft.com/office/word/2010/wordml" xmlns:w15="http://schemas.microsoft.com/office/word/2012/wordml" xmlns:w16cid="http://schemas.microsoft.com/office/word/2016/wordml/cid" xmlns:w16se="http://schemas.microsoft.com/office/word/2015/wordml/symex" mc:Ignorable="w14 w15 w16se w16cid">
   <w:docDefaults>
     <w:rPrDefault>
       <w:rPr>
@@ -3082,7 +2105,7 @@
     </w:rPrDefault>
     <w:pPrDefault/>
   </w:docDefaults>
-  <w:latentStyles w:defLockedState="0" w:defUIPriority="99" w:defSemiHidden="0" w:defUnhideWhenUsed="0" w:defQFormat="0" w:count="382">
+  <w:latentStyles w:defLockedState="0" w:defUIPriority="99" w:defSemiHidden="0" w:defUnhideWhenUsed="0" w:defQFormat="0" w:count="375">
     <w:lsdException w:name="Normal" w:uiPriority="0" w:qFormat="1"/>
     <w:lsdException w:name="heading 1" w:uiPriority="9" w:qFormat="1"/>
     <w:lsdException w:name="heading 2" w:semiHidden="1" w:uiPriority="9" w:unhideWhenUsed="1" w:qFormat="1"/>
@@ -3239,15 +2262,6 @@
     <w:lsdException w:name="Balloon Text" w:semiHidden="1" w:unhideWhenUsed="1"/>
     <w:lsdException w:name="Table Grid" w:uiPriority="59"/>
     <w:lsdException w:name="Table Theme" w:semiHidden="1" w:unhideWhenUsed="1"/>
-    <w:lsdException w:name="Note Level 1" w:semiHidden="1" w:unhideWhenUsed="1"/>
-    <w:lsdException w:name="Note Level 2" w:semiHidden="1" w:unhideWhenUsed="1"/>
-    <w:lsdException w:name="Note Level 3" w:semiHidden="1" w:unhideWhenUsed="1"/>
-    <w:lsdException w:name="Note Level 4" w:semiHidden="1" w:unhideWhenUsed="1"/>
-    <w:lsdException w:name="Note Level 5" w:semiHidden="1" w:unhideWhenUsed="1"/>
-    <w:lsdException w:name="Note Level 6" w:semiHidden="1" w:unhideWhenUsed="1"/>
-    <w:lsdException w:name="Note Level 7" w:semiHidden="1" w:unhideWhenUsed="1"/>
-    <w:lsdException w:name="Note Level 8" w:semiHidden="1" w:unhideWhenUsed="1"/>
-    <w:lsdException w:name="Note Level 9" w:semiHidden="1" w:unhideWhenUsed="1"/>
     <w:lsdException w:name="Placeholder Text" w:semiHidden="1"/>
     <w:lsdException w:name="No Spacing" w:uiPriority="1" w:qFormat="1"/>
     <w:lsdException w:name="Light Shading" w:uiPriority="60"/>

</xml_diff>